<commit_message>
Update source Link youtube
</commit_message>
<xml_diff>
--- a/Release_01/03_Source/04_Source Links.docx
+++ b/Release_01/03_Source/04_Source Links.docx
@@ -17,7 +17,7 @@
           <w:szCs w:val="20"/>
           <w:lang w:val="en-US"/>
         </w:rPr>
-        <w:t xml:space="preserve">Github document: </w:t>
+        <w:t xml:space="preserve">Github: </w:t>
       </w:r>
       <w:r>
         <w:rPr>
@@ -57,71 +57,6 @@
           <w:rFonts w:hint="default" w:ascii="Times New Roman" w:hAnsi="Times New Roman" w:eastAsia="SimSun" w:cs="Times New Roman"/>
           <w:sz w:val="20"/>
           <w:szCs w:val="20"/>
-        </w:rPr>
-        <w:fldChar w:fldCharType="end"/>
-      </w:r>
-    </w:p>
-    <w:p>
-      <w:pPr>
-        <w:rPr>
-          <w:rFonts w:hint="default" w:ascii="Times New Roman" w:hAnsi="Times New Roman" w:eastAsia="SimSun" w:cs="Times New Roman"/>
-          <w:sz w:val="20"/>
-          <w:szCs w:val="20"/>
-          <w:lang w:val="en-US"/>
-        </w:rPr>
-      </w:pPr>
-      <w:r>
-        <w:rPr>
-          <w:rFonts w:hint="default" w:ascii="Times New Roman" w:hAnsi="Times New Roman" w:eastAsia="SimSun" w:cs="Times New Roman"/>
-          <w:sz w:val="20"/>
-          <w:szCs w:val="20"/>
-          <w:lang w:val="en-US"/>
-        </w:rPr>
-        <w:t xml:space="preserve">Github development: </w:t>
-      </w:r>
-      <w:r>
-        <w:rPr>
-          <w:rFonts w:hint="default" w:ascii="Times New Roman" w:hAnsi="Times New Roman" w:eastAsia="SimSun" w:cs="Times New Roman"/>
-          <w:sz w:val="20"/>
-          <w:szCs w:val="20"/>
-          <w:lang w:val="en-US"/>
-        </w:rPr>
-        <w:fldChar w:fldCharType="begin"/>
-      </w:r>
-      <w:r>
-        <w:rPr>
-          <w:rFonts w:hint="default" w:ascii="Times New Roman" w:hAnsi="Times New Roman" w:eastAsia="SimSun" w:cs="Times New Roman"/>
-          <w:sz w:val="20"/>
-          <w:szCs w:val="20"/>
-          <w:lang w:val="en-US"/>
-        </w:rPr>
-        <w:instrText xml:space="preserve"> HYPERLINK "https://github.com/khanguyen76/CinemaApp" </w:instrText>
-      </w:r>
-      <w:r>
-        <w:rPr>
-          <w:rFonts w:hint="default" w:ascii="Times New Roman" w:hAnsi="Times New Roman" w:eastAsia="SimSun" w:cs="Times New Roman"/>
-          <w:sz w:val="20"/>
-          <w:szCs w:val="20"/>
-          <w:lang w:val="en-US"/>
-        </w:rPr>
-        <w:fldChar w:fldCharType="separate"/>
-      </w:r>
-      <w:r>
-        <w:rPr>
-          <w:rStyle w:val="5"/>
-          <w:rFonts w:hint="default" w:ascii="Times New Roman" w:hAnsi="Times New Roman" w:eastAsia="SimSun" w:cs="Times New Roman"/>
-          <w:sz w:val="20"/>
-          <w:szCs w:val="20"/>
-          <w:lang w:val="en-US"/>
-        </w:rPr>
-        <w:t>https://github.com/khanguyen76/CinemaApp</w:t>
-      </w:r>
-      <w:r>
-        <w:rPr>
-          <w:rFonts w:hint="default" w:ascii="Times New Roman" w:hAnsi="Times New Roman" w:eastAsia="SimSun" w:cs="Times New Roman"/>
-          <w:sz w:val="20"/>
-          <w:szCs w:val="20"/>
-          <w:lang w:val="en-US"/>
         </w:rPr>
         <w:fldChar w:fldCharType="end"/>
       </w:r>
@@ -156,7 +91,7 @@
       </w:r>
       <w:r>
         <w:rPr>
-          <w:rFonts w:hint="default" w:ascii="Times New Roman" w:hAnsi="Times New Roman" w:eastAsia="SimSun" w:cs="Times New Roman"/>
+          <w:rFonts w:hint="default" w:ascii="Times New Roman" w:hAnsi="Times New Roman" w:eastAsia="SimSun"/>
           <w:sz w:val="20"/>
           <w:szCs w:val="20"/>
           <w:lang w:val="en-US"/>
@@ -165,16 +100,16 @@
       </w:r>
       <w:r>
         <w:rPr>
-          <w:rFonts w:hint="default" w:ascii="Times New Roman" w:hAnsi="Times New Roman" w:eastAsia="SimSun" w:cs="Times New Roman"/>
-          <w:sz w:val="20"/>
-          <w:szCs w:val="20"/>
-          <w:lang w:val="en-US"/>
-        </w:rPr>
-        <w:instrText xml:space="preserve"> HYPERLINK "https://app.circleci.com/pipelines/github/khanguyen76/CinemaApp" </w:instrText>
-      </w:r>
-      <w:r>
-        <w:rPr>
-          <w:rFonts w:hint="default" w:ascii="Times New Roman" w:hAnsi="Times New Roman" w:eastAsia="SimSun" w:cs="Times New Roman"/>
+          <w:rFonts w:hint="default" w:ascii="Times New Roman" w:hAnsi="Times New Roman" w:eastAsia="SimSun"/>
+          <w:sz w:val="20"/>
+          <w:szCs w:val="20"/>
+          <w:lang w:val="en-US"/>
+        </w:rPr>
+        <w:instrText xml:space="preserve"> HYPERLINK "https://app.circleci.com/pipelines/github/dragonjjr/QTPM2022" </w:instrText>
+      </w:r>
+      <w:r>
+        <w:rPr>
+          <w:rFonts w:hint="default" w:ascii="Times New Roman" w:hAnsi="Times New Roman" w:eastAsia="SimSun"/>
           <w:sz w:val="20"/>
           <w:szCs w:val="20"/>
           <w:lang w:val="en-US"/>
@@ -183,17 +118,17 @@
       </w:r>
       <w:r>
         <w:rPr>
-          <w:rStyle w:val="5"/>
-          <w:rFonts w:hint="default" w:ascii="Times New Roman" w:hAnsi="Times New Roman" w:eastAsia="SimSun" w:cs="Times New Roman"/>
-          <w:sz w:val="20"/>
-          <w:szCs w:val="20"/>
-          <w:lang w:val="en-US"/>
-        </w:rPr>
-        <w:t>https://app.circleci.com/pipelines/github/khanguyen76/CinemaApp</w:t>
-      </w:r>
-      <w:r>
-        <w:rPr>
-          <w:rFonts w:hint="default" w:ascii="Times New Roman" w:hAnsi="Times New Roman" w:eastAsia="SimSun" w:cs="Times New Roman"/>
+          <w:rStyle w:val="4"/>
+          <w:rFonts w:hint="default" w:ascii="Times New Roman" w:hAnsi="Times New Roman" w:eastAsia="SimSun"/>
+          <w:sz w:val="20"/>
+          <w:szCs w:val="20"/>
+          <w:lang w:val="en-US"/>
+        </w:rPr>
+        <w:t>https://app.circleci.com/pipelines/github/dragonjjr/QTPM2022</w:t>
+      </w:r>
+      <w:r>
+        <w:rPr>
+          <w:rFonts w:hint="default" w:ascii="Times New Roman" w:hAnsi="Times New Roman" w:eastAsia="SimSun"/>
           <w:sz w:val="20"/>
           <w:szCs w:val="20"/>
           <w:lang w:val="en-US"/>
@@ -210,14 +145,24 @@
           <w:lang w:val="en-US"/>
         </w:rPr>
       </w:pPr>
-      <w:r>
-        <w:rPr>
-          <w:rFonts w:hint="default" w:ascii="Times New Roman" w:hAnsi="Times New Roman" w:eastAsia="SimSun"/>
-          <w:sz w:val="20"/>
-          <w:szCs w:val="20"/>
-          <w:lang w:val="en-US"/>
-        </w:rPr>
-        <w:t xml:space="preserve">Youtube: </w:t>
+    </w:p>
+    <w:p>
+      <w:pPr>
+        <w:rPr>
+          <w:rFonts w:hint="default" w:ascii="Times New Roman" w:hAnsi="Times New Roman" w:eastAsia="SimSun"/>
+          <w:sz w:val="20"/>
+          <w:szCs w:val="20"/>
+          <w:lang w:val="en-US"/>
+        </w:rPr>
+      </w:pPr>
+      <w:r>
+        <w:rPr>
+          <w:rFonts w:hint="default" w:ascii="Times New Roman" w:hAnsi="Times New Roman" w:eastAsia="SimSun"/>
+          <w:sz w:val="20"/>
+          <w:szCs w:val="20"/>
+          <w:lang w:val="en-US"/>
+        </w:rPr>
+        <w:t>Youtube: https://youtu.be/_d68O7wgSDI</w:t>
       </w:r>
       <w:bookmarkStart w:id="0" w:name="_GoBack"/>
       <w:bookmarkEnd w:id="0"/>
@@ -346,7 +291,7 @@
     <w:lsdException w:unhideWhenUsed="0" w:uiPriority="0" w:semiHidden="0" w:name="HTML Sample"/>
     <w:lsdException w:unhideWhenUsed="0" w:uiPriority="0" w:semiHidden="0" w:name="HTML Typewriter"/>
     <w:lsdException w:unhideWhenUsed="0" w:uiPriority="0" w:semiHidden="0" w:name="HTML Variable"/>
-    <w:lsdException w:qFormat="1" w:unhideWhenUsed="0" w:uiPriority="0" w:name="Normal Table"/>
+    <w:lsdException w:unhideWhenUsed="0" w:uiPriority="0" w:name="Normal Table"/>
     <w:lsdException w:unhideWhenUsed="0" w:uiPriority="0" w:semiHidden="0" w:name="annotation subject"/>
     <w:lsdException w:unhideWhenUsed="0" w:uiPriority="0" w:semiHidden="0" w:name="Table Simple 1"/>
     <w:lsdException w:unhideWhenUsed="0" w:uiPriority="0" w:semiHidden="0" w:name="Table Simple 2"/>
@@ -509,7 +454,6 @@
   <w:style w:type="table" w:default="1" w:styleId="3">
     <w:name w:val="Normal Table"/>
     <w:semiHidden/>
-    <w:qFormat/>
     <w:uiPriority w:val="0"/>
     <w:tblPr>
       <w:tblCellMar>

</xml_diff>

<commit_message>
Update 07_Product Backlog, 11_ Sprint 01_Backlog, 11_ Sprint 01_Tasks, video demo full
</commit_message>
<xml_diff>
--- a/Release_01/03_Source/04_Source Links.docx
+++ b/Release_01/03_Source/04_Source Links.docx
@@ -162,10 +162,66 @@
           <w:szCs w:val="20"/>
           <w:lang w:val="en-US"/>
         </w:rPr>
-        <w:t>Youtube: https://youtu.be/_d68O7wgSDI</w:t>
+        <w:t xml:space="preserve">Youtube: </w:t>
+      </w:r>
+      <w:r>
+        <w:rPr>
+          <w:rFonts w:hint="default" w:ascii="Times New Roman" w:hAnsi="Times New Roman" w:eastAsia="SimSun"/>
+          <w:sz w:val="20"/>
+          <w:szCs w:val="20"/>
+          <w:lang w:val="en-US"/>
+        </w:rPr>
+        <w:fldChar w:fldCharType="begin"/>
+      </w:r>
+      <w:r>
+        <w:rPr>
+          <w:rFonts w:hint="default" w:ascii="Times New Roman" w:hAnsi="Times New Roman" w:eastAsia="SimSun"/>
+          <w:sz w:val="20"/>
+          <w:szCs w:val="20"/>
+          <w:lang w:val="en-US"/>
+        </w:rPr>
+        <w:instrText xml:space="preserve"> HYPERLINK "https://youtu.be/jxgBqiDfKnE" </w:instrText>
+      </w:r>
+      <w:r>
+        <w:rPr>
+          <w:rFonts w:hint="default" w:ascii="Times New Roman" w:hAnsi="Times New Roman" w:eastAsia="SimSun"/>
+          <w:sz w:val="20"/>
+          <w:szCs w:val="20"/>
+          <w:lang w:val="en-US"/>
+        </w:rPr>
+        <w:fldChar w:fldCharType="separate"/>
+      </w:r>
+      <w:r>
+        <w:rPr>
+          <w:rStyle w:val="4"/>
+          <w:rFonts w:hint="default" w:ascii="Times New Roman" w:hAnsi="Times New Roman" w:eastAsia="SimSun"/>
+          <w:sz w:val="20"/>
+          <w:szCs w:val="20"/>
+          <w:lang w:val="en-US"/>
+        </w:rPr>
+        <w:t>https://youtu.be</w:t>
       </w:r>
       <w:bookmarkStart w:id="0" w:name="_GoBack"/>
       <w:bookmarkEnd w:id="0"/>
+      <w:r>
+        <w:rPr>
+          <w:rStyle w:val="4"/>
+          <w:rFonts w:hint="default" w:ascii="Times New Roman" w:hAnsi="Times New Roman" w:eastAsia="SimSun"/>
+          <w:sz w:val="20"/>
+          <w:szCs w:val="20"/>
+          <w:lang w:val="en-US"/>
+        </w:rPr>
+        <w:t>/jxgBqiDfKnE</w:t>
+      </w:r>
+      <w:r>
+        <w:rPr>
+          <w:rFonts w:hint="default" w:ascii="Times New Roman" w:hAnsi="Times New Roman" w:eastAsia="SimSun"/>
+          <w:sz w:val="20"/>
+          <w:szCs w:val="20"/>
+          <w:lang w:val="en-US"/>
+        </w:rPr>
+        <w:fldChar w:fldCharType="end"/>
+      </w:r>
     </w:p>
     <w:sectPr>
       <w:pgSz w:w="11906" w:h="16838"/>

</xml_diff>